<commit_message>
[US_TN][Workflows]: SDS - stop auto-filling latest NCIC check in form (Recidiviz/recidiviz-dashboards#8054)
* remove latestNcic

* remove vars from template

---------

Co-authored-by: Michelle Orden <michelleorden@Michelles-MacBook-Pro.local>
GitOrigin-RevId: 70b32aec1202a58efffeb82f2e44591f9adf9293
</commit_message>
<xml_diff>
--- a/libs/staff-shared-server/src/server/assets/workflowsTemplates/US_TN/CR4044_template.docx
+++ b/libs/staff-shared-server/src/server/assets/workflowsTemplates/US_TN/CR4044_template.docx
@@ -34,9 +34,9 @@
             <o:lock v:ext="edit" aspectratio="t"/>
           </v:shapetype>
           <v:shape id="_x0000_s1026" type="#_x0000_t75" alt="" style="position:absolute;left:0;text-align:left;margin-left:37.05pt;margin-top:-18.95pt;width:56.25pt;height:54.7pt;z-index:251659264;mso-wrap-edited:f;mso-width-percent:0;mso-height-percent:0;mso-position-horizontal-relative:text;mso-position-vertical-relative:text;mso-width-percent:0;mso-height-percent:0">
-            <v:imagedata r:id="rId6" o:title=""/>
+            <v:imagedata r:id="rId7" o:title=""/>
           </v:shape>
-          <o:OLEObject Type="Embed" ProgID="MS_ClipArt_Gallery" ShapeID="_x0000_s1026" DrawAspect="Content" ObjectID="_1799836943" r:id="rId7"/>
+          <o:OLEObject Type="Embed" ProgID="MS_ClipArt_Gallery" ShapeID="_x0000_s1026" DrawAspect="Content" ObjectID="_1806216361" r:id="rId8"/>
         </w:object>
       </w:r>
       <w:r>
@@ -1785,8 +1785,8 @@
         <w:tblLook w:val="04A0" w:firstRow="1" w:lastRow="0" w:firstColumn="1" w:lastColumn="0" w:noHBand="0" w:noVBand="1"/>
       </w:tblPr>
       <w:tblGrid>
-        <w:gridCol w:w="1574"/>
-        <w:gridCol w:w="7776"/>
+        <w:gridCol w:w="1599"/>
+        <w:gridCol w:w="7751"/>
       </w:tblGrid>
       <w:tr>
         <w:tc>
@@ -2665,195 +2665,33 @@
                     <w:sz w:val="16"/>
                     <w:szCs w:val="20"/>
                   </w:rPr>
-                  <w:t>{#</w:t>
-                </w:r>
-                <w:proofErr w:type="gramStart"/>
+                  <w:t>In</w:t>
+                </w:r>
+                <w:proofErr w:type="spellStart"/>
                 <w:r>
                   <w:rPr>
                     <w:rFonts w:ascii="Arial" w:hAnsi="Arial" w:cs="Arial"/>
                     <w:sz w:val="16"/>
                     <w:szCs w:val="20"/>
                   </w:rPr>
-                  <w:t>latestNcicDate}Date</w:t>
-                </w:r>
-                <w:proofErr w:type="gramEnd"/>
+                  <w:t>dicate the dat</w:t>
+                </w:r>
+                <w:proofErr w:type="spellEnd"/>
                 <w:r>
                   <w:rPr>
                     <w:rFonts w:ascii="Arial" w:hAnsi="Arial" w:cs="Arial"/>
                     <w:sz w:val="16"/>
                     <w:szCs w:val="20"/>
                   </w:rPr>
-                  <w:t>: {</w:t>
-                </w:r>
-                <w:proofErr w:type="spellStart"/>
+                  <w:t>e of the most recent NCIC check and results</w:t>
+                </w:r>
                 <w:r>
                   <w:rPr>
                     <w:rFonts w:ascii="Arial" w:hAnsi="Arial" w:cs="Arial"/>
                     <w:sz w:val="16"/>
                     <w:szCs w:val="20"/>
                   </w:rPr>
-                  <w:t>latestNcicDate</w:t>
-                </w:r>
-                <w:proofErr w:type="spellEnd"/>
-                <w:r>
-                  <w:rPr>
-                    <w:rFonts w:ascii="Arial" w:hAnsi="Arial" w:cs="Arial"/>
-                    <w:sz w:val="16"/>
-                    <w:szCs w:val="20"/>
-                  </w:rPr>
-                  <w:t>}</w:t>
-                </w:r>
-                <w:r>
-                  <w:rPr>
-                    <w:rFonts w:ascii="Arial" w:hAnsi="Arial" w:cs="Arial"/>
-                    <w:sz w:val="16"/>
-                    <w:szCs w:val="20"/>
-                  </w:rPr>
-                  <w:br/>
-                  <w:t>{#latestNcicType}Type: {</w:t>
-                </w:r>
-                <w:proofErr w:type="spellStart"/>
-                <w:r>
-                  <w:rPr>
-                    <w:rFonts w:ascii="Arial" w:hAnsi="Arial" w:cs="Arial"/>
-                    <w:sz w:val="16"/>
-                    <w:szCs w:val="20"/>
-                  </w:rPr>
-                  <w:t>latestNcicType</w:t>
-                </w:r>
-                <w:proofErr w:type="spellEnd"/>
-                <w:r>
-                  <w:rPr>
-                    <w:rFonts w:ascii="Arial" w:hAnsi="Arial" w:cs="Arial"/>
-                    <w:sz w:val="16"/>
-                    <w:szCs w:val="20"/>
-                  </w:rPr>
-                  <w:t>}{/</w:t>
-                </w:r>
-                <w:proofErr w:type="spellStart"/>
-                <w:r>
-                  <w:rPr>
-                    <w:rFonts w:ascii="Arial" w:hAnsi="Arial" w:cs="Arial"/>
-                    <w:sz w:val="16"/>
-                    <w:szCs w:val="20"/>
-                  </w:rPr>
-                  <w:t>latestNcicType</w:t>
-                </w:r>
-                <w:proofErr w:type="spellEnd"/>
-                <w:r>
-                  <w:rPr>
-                    <w:rFonts w:ascii="Arial" w:hAnsi="Arial" w:cs="Arial"/>
-                    <w:sz w:val="16"/>
-                    <w:szCs w:val="20"/>
-                  </w:rPr>
-                  <w:t>}</w:t>
-                </w:r>
-                <w:r>
-                  <w:rPr>
-                    <w:rFonts w:ascii="Arial" w:hAnsi="Arial" w:cs="Arial"/>
-                    <w:sz w:val="16"/>
-                    <w:szCs w:val="20"/>
-                  </w:rPr>
-                  <w:br/>
-                  <w:t>{#latestNcicContactComment}Comment: {</w:t>
-                </w:r>
-                <w:proofErr w:type="spellStart"/>
-                <w:r>
-                  <w:rPr>
-                    <w:rFonts w:ascii="Arial" w:hAnsi="Arial" w:cs="Arial"/>
-                    <w:sz w:val="16"/>
-                    <w:szCs w:val="20"/>
-                  </w:rPr>
-                  <w:t>latestNcicContactComment</w:t>
-                </w:r>
-                <w:proofErr w:type="spellEnd"/>
-                <w:r>
-                  <w:rPr>
-                    <w:rFonts w:ascii="Arial" w:hAnsi="Arial" w:cs="Arial"/>
-                    <w:sz w:val="16"/>
-                    <w:szCs w:val="20"/>
-                  </w:rPr>
-                  <w:t>}{/</w:t>
-                </w:r>
-                <w:proofErr w:type="spellStart"/>
-                <w:r>
-                  <w:rPr>
-                    <w:rFonts w:ascii="Arial" w:hAnsi="Arial" w:cs="Arial"/>
-                    <w:sz w:val="16"/>
-                    <w:szCs w:val="20"/>
-                  </w:rPr>
-                  <w:t>latestNcicContactComment</w:t>
-                </w:r>
-                <w:proofErr w:type="spellEnd"/>
-                <w:r>
-                  <w:rPr>
-                    <w:rFonts w:ascii="Arial" w:hAnsi="Arial" w:cs="Arial"/>
-                    <w:sz w:val="16"/>
-                    <w:szCs w:val="20"/>
-                  </w:rPr>
-                  <w:t>}</w:t>
-                </w:r>
-                <w:r>
-                  <w:rPr>
-                    <w:rFonts w:ascii="Arial" w:hAnsi="Arial" w:cs="Arial"/>
-                    <w:sz w:val="16"/>
-                    <w:szCs w:val="20"/>
-                  </w:rPr>
-                  <w:br/>
-                  <w:t>{/</w:t>
-                </w:r>
-                <w:proofErr w:type="spellStart"/>
-                <w:r>
-                  <w:rPr>
-                    <w:rFonts w:ascii="Arial" w:hAnsi="Arial" w:cs="Arial"/>
-                    <w:sz w:val="16"/>
-                    <w:szCs w:val="20"/>
-                  </w:rPr>
-                  <w:t>latestNcicDate</w:t>
-                </w:r>
-                <w:proofErr w:type="spellEnd"/>
-                <w:r>
-                  <w:rPr>
-                    <w:rFonts w:ascii="Arial" w:hAnsi="Arial" w:cs="Arial"/>
-                    <w:sz w:val="16"/>
-                    <w:szCs w:val="20"/>
-                  </w:rPr>
-                  <w:t>}</w:t>
-                </w:r>
-                <w:r>
-                  <w:rPr>
-                    <w:rFonts w:ascii="Arial" w:hAnsi="Arial" w:cs="Arial"/>
-                    <w:sz w:val="16"/>
-                    <w:szCs w:val="20"/>
-                  </w:rPr>
-                  <w:br/>
-                  <w:t>{^</w:t>
-                </w:r>
-                <w:proofErr w:type="spellStart"/>
-                <w:r>
-                  <w:rPr>
-                    <w:rFonts w:ascii="Arial" w:hAnsi="Arial" w:cs="Arial"/>
-                    <w:sz w:val="16"/>
-                    <w:szCs w:val="20"/>
-                  </w:rPr>
-                  <w:t>latestNcicDate</w:t>
-                </w:r>
-                <w:proofErr w:type="spellEnd"/>
-                <w:r>
-                  <w:rPr>
-                    <w:rFonts w:ascii="Arial" w:hAnsi="Arial" w:cs="Arial"/>
-                    <w:sz w:val="16"/>
-                    <w:szCs w:val="20"/>
-                  </w:rPr>
-                  <w:t>}Indicate the date of the most recent NCIC check and results.</w:t>
-                </w:r>
-                <w:r>
-                  <w:rPr>
-                    <w:rFonts w:ascii="Arial" w:hAnsi="Arial" w:cs="Arial"/>
-                    <w:sz w:val="16"/>
-                    <w:szCs w:val="20"/>
-                  </w:rPr>
-                  <w:t>{/latestNcicDate}</w:t>
+                  <w:t>.</w:t>
                 </w:r>
               </w:sdtContent>
             </w:sdt>
@@ -5084,7 +4922,7 @@
     </w:p>
     <w:p/>
     <w:sectPr>
-      <w:footerReference w:type="default" r:id="rId8"/>
+      <w:footerReference w:type="default" r:id="rId9"/>
       <w:pgSz w:w="12240" w:h="15840"/>
       <w:pgMar w:top="1440" w:right="1440" w:bottom="1440" w:left="1440" w:header="720" w:footer="720" w:gutter="0"/>
       <w:cols w:space="720"/>
@@ -7610,19 +7448,12 @@
     <w:pitch w:val="variable"/>
     <w:sig w:usb0="E00006FF" w:usb1="420024FF" w:usb2="02000000" w:usb3="00000000" w:csb0="0000019F" w:csb1="00000000"/>
   </w:font>
-  <w:font w:name="Aptos">
-    <w:panose1 w:val="020B0004020202020204"/>
+  <w:font w:name="Calibri Light">
+    <w:panose1 w:val="020F0302020204030204"/>
     <w:charset w:val="00"/>
-    <w:family w:val="swiss"/>
+    <w:family w:val="modern"/>
     <w:pitch w:val="variable"/>
-    <w:sig w:usb0="20000287" w:usb1="00000003" w:usb2="00000000" w:usb3="00000000" w:csb0="0000019F" w:csb1="00000000"/>
-  </w:font>
-  <w:font w:name="Aptos Display">
-    <w:panose1 w:val="020B0004020202020204"/>
-    <w:charset w:val="00"/>
-    <w:family w:val="roman"/>
-    <w:notTrueType/>
-    <w:pitch w:val="default"/>
+    <w:sig w:usb0="00000003" w:usb1="00000000" w:usb2="00000000" w:usb3="00000000" w:csb0="00000001" w:csb1="00000000"/>
   </w:font>
 </w:fonts>
 </file>
@@ -7646,8 +7477,10 @@
     <w:rsid w:val="00091753"/>
     <w:rsid w:val="003B6C7C"/>
     <w:rsid w:val="00516061"/>
+    <w:rsid w:val="006A5C00"/>
     <w:rsid w:val="00A61B65"/>
     <w:rsid w:val="00F12C77"/>
+    <w:rsid w:val="00F65289"/>
   </w:rsids>
   <m:mathPr>
     <m:mathFont m:val="Cambria Math"/>
@@ -8975,4 +8808,16 @@
   <a:objectDefaults/>
   <a:extraClrSchemeLst/>
 </a:theme>
+</file>
+
+<file path=customXml/item1.xml><?xml version="1.0" encoding="utf-8"?>
+<b:Sources xmlns:b="http://schemas.openxmlformats.org/officeDocument/2006/bibliography" xmlns="http://schemas.openxmlformats.org/officeDocument/2006/bibliography" SelectedStyle="/APASixthEditionOfficeOnline.xsl" StyleName="APA" Version="6"/>
+</file>
+
+<file path=customXml/itemProps1.xml><?xml version="1.0" encoding="utf-8"?>
+<ds:datastoreItem xmlns:ds="http://schemas.openxmlformats.org/officeDocument/2006/customXml" ds:itemID="{BD9D85E0-9641-2D4D-8985-A625D03F5AB7}">
+  <ds:schemaRefs>
+    <ds:schemaRef ds:uri="http://schemas.openxmlformats.org/officeDocument/2006/bibliography"/>
+  </ds:schemaRefs>
+</ds:datastoreItem>
 </file>
</xml_diff>